<commit_message>
⚡️ Improve read method
</commit_message>
<xml_diff>
--- a/assets/dogs_tale.docx
+++ b/assets/dogs_tale.docx
@@ -20,7 +20,31 @@
     </w:p>
     <w:p>
       <w:r>
-        <w:t>My father was a St. Bernard, my mother was a collie, but I am a Presbyterian.</w:t>
+        <w:t xml:space="preserve">My father was a </w:t>
+      </w:r>
+      <w:r>
+        <w:rPr>
+          <w:i/>
+        </w:rPr>
+        <w:t>St. Bernard</w:t>
+      </w:r>
+      <w:r>
+        <w:t xml:space="preserve">, my mother was a </w:t>
+      </w:r>
+      <w:r>
+        <w:rPr>
+          <w:i/>
+        </w:rPr>
+        <w:t>collie</w:t>
+      </w:r>
+      <w:r>
+        <w:t xml:space="preserve">, but I am a </w:t>
+      </w:r>
+      <w:r>
+        <w:rPr>
+          <w:b/>
+        </w:rPr>
+        <w:t>Presbyterian.</w:t>
       </w:r>
     </w:p>
     <w:p>

</xml_diff>